<commit_message>
Final May 2025 Conference Code and files
</commit_message>
<xml_diff>
--- a/Documentation_BH/Updating custom fields in MailerLite.docx
+++ b/Documentation_BH/Updating custom fields in MailerLite.docx
@@ -7,7 +7,13 @@
         <w:pStyle w:val="Heading1"/>
       </w:pPr>
       <w:r>
-        <w:t xml:space="preserve">How to update custom fields in </w:t>
+        <w:t>How to update custom field</w:t>
+      </w:r>
+      <w:r>
+        <w:t xml:space="preserve"> values </w:t>
+      </w:r>
+      <w:r>
+        <w:t xml:space="preserve">in </w:t>
       </w:r>
       <w:proofErr w:type="spellStart"/>
       <w:r>
@@ -61,6 +67,572 @@
       </w:r>
     </w:p>
     <w:p/>
+    <w:p>
+      <w:r>
+        <w:rPr>
+          <w:noProof/>
+        </w:rPr>
+        <w:drawing>
+          <wp:inline distT="0" distB="0" distL="0" distR="0" wp14:anchorId="4E191C88" wp14:editId="35F68C0D">
+            <wp:extent cx="5943600" cy="4525010"/>
+            <wp:effectExtent l="0" t="0" r="0" b="0"/>
+            <wp:docPr id="1907547724" name="Picture 1" descr="A screenshot of a computer&#10;&#10;AI-generated content may be incorrect."/>
+            <wp:cNvGraphicFramePr>
+              <a:graphicFrameLocks xmlns:a="http://schemas.openxmlformats.org/drawingml/2006/main" noChangeAspect="1"/>
+            </wp:cNvGraphicFramePr>
+            <a:graphic xmlns:a="http://schemas.openxmlformats.org/drawingml/2006/main">
+              <a:graphicData uri="http://schemas.openxmlformats.org/drawingml/2006/picture">
+                <pic:pic xmlns:pic="http://schemas.openxmlformats.org/drawingml/2006/picture">
+                  <pic:nvPicPr>
+                    <pic:cNvPr id="1907547724" name="Picture 1" descr="A screenshot of a computer&#10;&#10;AI-generated content may be incorrect."/>
+                    <pic:cNvPicPr/>
+                  </pic:nvPicPr>
+                  <pic:blipFill>
+                    <a:blip r:embed="rId5">
+                      <a:extLst>
+                        <a:ext uri="{28A0092B-C50C-407E-A947-70E740481C1C}">
+                          <a14:useLocalDpi xmlns:a14="http://schemas.microsoft.com/office/drawing/2010/main" val="0"/>
+                        </a:ext>
+                      </a:extLst>
+                    </a:blip>
+                    <a:stretch>
+                      <a:fillRect/>
+                    </a:stretch>
+                  </pic:blipFill>
+                  <pic:spPr>
+                    <a:xfrm>
+                      <a:off x="0" y="0"/>
+                      <a:ext cx="5943600" cy="4525010"/>
+                    </a:xfrm>
+                    <a:prstGeom prst="rect">
+                      <a:avLst/>
+                    </a:prstGeom>
+                  </pic:spPr>
+                </pic:pic>
+              </a:graphicData>
+            </a:graphic>
+          </wp:inline>
+        </w:drawing>
+      </w:r>
+    </w:p>
+    <w:p/>
+    <w:p/>
+    <w:p>
+      <w:pPr>
+        <w:pStyle w:val="ListParagraph"/>
+        <w:numPr>
+          <w:ilvl w:val="0"/>
+          <w:numId w:val="1"/>
+        </w:numPr>
+      </w:pPr>
+      <w:r>
+        <w:t>Once you do, you’ll see this screen:</w:t>
+      </w:r>
+    </w:p>
+    <w:p>
+      <w:r>
+        <w:rPr>
+          <w:noProof/>
+        </w:rPr>
+        <w:lastRenderedPageBreak/>
+        <w:drawing>
+          <wp:inline distT="0" distB="0" distL="0" distR="0" wp14:anchorId="3AF01F6E" wp14:editId="3959C5EA">
+            <wp:extent cx="5943600" cy="4492625"/>
+            <wp:effectExtent l="0" t="0" r="0" b="3175"/>
+            <wp:docPr id="1054385559" name="Picture 2" descr="A screenshot of a computer&#10;&#10;AI-generated content may be incorrect."/>
+            <wp:cNvGraphicFramePr>
+              <a:graphicFrameLocks xmlns:a="http://schemas.openxmlformats.org/drawingml/2006/main" noChangeAspect="1"/>
+            </wp:cNvGraphicFramePr>
+            <a:graphic xmlns:a="http://schemas.openxmlformats.org/drawingml/2006/main">
+              <a:graphicData uri="http://schemas.openxmlformats.org/drawingml/2006/picture">
+                <pic:pic xmlns:pic="http://schemas.openxmlformats.org/drawingml/2006/picture">
+                  <pic:nvPicPr>
+                    <pic:cNvPr id="1054385559" name="Picture 2" descr="A screenshot of a computer&#10;&#10;AI-generated content may be incorrect."/>
+                    <pic:cNvPicPr/>
+                  </pic:nvPicPr>
+                  <pic:blipFill>
+                    <a:blip r:embed="rId6">
+                      <a:extLst>
+                        <a:ext uri="{28A0092B-C50C-407E-A947-70E740481C1C}">
+                          <a14:useLocalDpi xmlns:a14="http://schemas.microsoft.com/office/drawing/2010/main" val="0"/>
+                        </a:ext>
+                      </a:extLst>
+                    </a:blip>
+                    <a:stretch>
+                      <a:fillRect/>
+                    </a:stretch>
+                  </pic:blipFill>
+                  <pic:spPr>
+                    <a:xfrm>
+                      <a:off x="0" y="0"/>
+                      <a:ext cx="5943600" cy="4492625"/>
+                    </a:xfrm>
+                    <a:prstGeom prst="rect">
+                      <a:avLst/>
+                    </a:prstGeom>
+                  </pic:spPr>
+                </pic:pic>
+              </a:graphicData>
+            </a:graphic>
+          </wp:inline>
+        </w:drawing>
+      </w:r>
+    </w:p>
+    <w:p/>
+    <w:p>
+      <w:pPr>
+        <w:pStyle w:val="ListParagraph"/>
+        <w:numPr>
+          <w:ilvl w:val="0"/>
+          <w:numId w:val="1"/>
+        </w:numPr>
+      </w:pPr>
+      <w:r>
+        <w:t>Drag and drop the MailerLite_update_all_custom_fields_{YYYY-MM-DD}.csv file into the ‘Upload File’ spot</w:t>
+      </w:r>
+    </w:p>
+    <w:p>
+      <w:r>
+        <w:rPr>
+          <w:noProof/>
+        </w:rPr>
+        <w:drawing>
+          <wp:inline distT="0" distB="0" distL="0" distR="0" wp14:anchorId="303DA57B" wp14:editId="5AA39AF2">
+            <wp:extent cx="3394469" cy="2628900"/>
+            <wp:effectExtent l="0" t="0" r="0" b="0"/>
+            <wp:docPr id="599853849" name="Picture 3" descr="A screenshot of a computer&#10;&#10;AI-generated content may be incorrect."/>
+            <wp:cNvGraphicFramePr>
+              <a:graphicFrameLocks xmlns:a="http://schemas.openxmlformats.org/drawingml/2006/main" noChangeAspect="1"/>
+            </wp:cNvGraphicFramePr>
+            <a:graphic xmlns:a="http://schemas.openxmlformats.org/drawingml/2006/main">
+              <a:graphicData uri="http://schemas.openxmlformats.org/drawingml/2006/picture">
+                <pic:pic xmlns:pic="http://schemas.openxmlformats.org/drawingml/2006/picture">
+                  <pic:nvPicPr>
+                    <pic:cNvPr id="599853849" name="Picture 3" descr="A screenshot of a computer&#10;&#10;AI-generated content may be incorrect."/>
+                    <pic:cNvPicPr/>
+                  </pic:nvPicPr>
+                  <pic:blipFill>
+                    <a:blip r:embed="rId7" cstate="print">
+                      <a:extLst>
+                        <a:ext uri="{28A0092B-C50C-407E-A947-70E740481C1C}">
+                          <a14:useLocalDpi xmlns:a14="http://schemas.microsoft.com/office/drawing/2010/main" val="0"/>
+                        </a:ext>
+                      </a:extLst>
+                    </a:blip>
+                    <a:stretch>
+                      <a:fillRect/>
+                    </a:stretch>
+                  </pic:blipFill>
+                  <pic:spPr>
+                    <a:xfrm>
+                      <a:off x="0" y="0"/>
+                      <a:ext cx="3402736" cy="2635302"/>
+                    </a:xfrm>
+                    <a:prstGeom prst="rect">
+                      <a:avLst/>
+                    </a:prstGeom>
+                  </pic:spPr>
+                </pic:pic>
+              </a:graphicData>
+            </a:graphic>
+          </wp:inline>
+        </w:drawing>
+      </w:r>
+    </w:p>
+    <w:p/>
+    <w:p/>
+    <w:p>
+      <w:pPr>
+        <w:pStyle w:val="ListParagraph"/>
+        <w:numPr>
+          <w:ilvl w:val="0"/>
+          <w:numId w:val="1"/>
+        </w:numPr>
+      </w:pPr>
+      <w:r>
+        <w:lastRenderedPageBreak/>
+        <w:t xml:space="preserve">Click the green ‘Import </w:t>
+      </w:r>
+      <w:proofErr w:type="gramStart"/>
+      <w:r>
+        <w:t>subscribers’</w:t>
+      </w:r>
+      <w:proofErr w:type="gramEnd"/>
+      <w:r>
+        <w:t xml:space="preserve">. It’ll bring you to the below screen. Match each field in the csv (the </w:t>
+      </w:r>
+      <w:proofErr w:type="gramStart"/>
+      <w:r>
+        <w:t>left hand</w:t>
+      </w:r>
+      <w:proofErr w:type="gramEnd"/>
+      <w:r>
+        <w:t xml:space="preserve"> side) to the </w:t>
+      </w:r>
+      <w:proofErr w:type="spellStart"/>
+      <w:r>
+        <w:t>MailerLite</w:t>
+      </w:r>
+      <w:proofErr w:type="spellEnd"/>
+      <w:r>
+        <w:t xml:space="preserve"> custom field it belongs to (right hand side). They are named identically to prevent any confusion.</w:t>
+      </w:r>
+    </w:p>
+    <w:p>
+      <w:pPr>
+        <w:ind w:left="360"/>
+      </w:pPr>
+      <w:r>
+        <w:rPr>
+          <w:noProof/>
+        </w:rPr>
+        <w:drawing>
+          <wp:inline distT="0" distB="0" distL="0" distR="0" wp14:anchorId="5F1AE1BF" wp14:editId="48F3E2E3">
+            <wp:extent cx="5943600" cy="6737350"/>
+            <wp:effectExtent l="0" t="0" r="0" b="6350"/>
+            <wp:docPr id="1656170876" name="Picture 4" descr="A screenshot of a login page&#10;&#10;AI-generated content may be incorrect."/>
+            <wp:cNvGraphicFramePr>
+              <a:graphicFrameLocks xmlns:a="http://schemas.openxmlformats.org/drawingml/2006/main" noChangeAspect="1"/>
+            </wp:cNvGraphicFramePr>
+            <a:graphic xmlns:a="http://schemas.openxmlformats.org/drawingml/2006/main">
+              <a:graphicData uri="http://schemas.openxmlformats.org/drawingml/2006/picture">
+                <pic:pic xmlns:pic="http://schemas.openxmlformats.org/drawingml/2006/picture">
+                  <pic:nvPicPr>
+                    <pic:cNvPr id="1656170876" name="Picture 4" descr="A screenshot of a login page&#10;&#10;AI-generated content may be incorrect."/>
+                    <pic:cNvPicPr/>
+                  </pic:nvPicPr>
+                  <pic:blipFill>
+                    <a:blip r:embed="rId8">
+                      <a:extLst>
+                        <a:ext uri="{28A0092B-C50C-407E-A947-70E740481C1C}">
+                          <a14:useLocalDpi xmlns:a14="http://schemas.microsoft.com/office/drawing/2010/main" val="0"/>
+                        </a:ext>
+                      </a:extLst>
+                    </a:blip>
+                    <a:stretch>
+                      <a:fillRect/>
+                    </a:stretch>
+                  </pic:blipFill>
+                  <pic:spPr>
+                    <a:xfrm>
+                      <a:off x="0" y="0"/>
+                      <a:ext cx="5943600" cy="6737350"/>
+                    </a:xfrm>
+                    <a:prstGeom prst="rect">
+                      <a:avLst/>
+                    </a:prstGeom>
+                  </pic:spPr>
+                </pic:pic>
+              </a:graphicData>
+            </a:graphic>
+          </wp:inline>
+        </w:drawing>
+      </w:r>
+    </w:p>
+    <w:p>
+      <w:pPr>
+        <w:ind w:left="360"/>
+      </w:pPr>
+    </w:p>
+    <w:p>
+      <w:pPr>
+        <w:pStyle w:val="ListParagraph"/>
+        <w:numPr>
+          <w:ilvl w:val="0"/>
+          <w:numId w:val="1"/>
+        </w:numPr>
+      </w:pPr>
+      <w:r>
+        <w:t xml:space="preserve">When you reach the bottom of the screen and have matched all the variables you want to update, make sure to select ‘Yes, update my fields with empty data’. </w:t>
+      </w:r>
+      <w:r>
+        <w:rPr>
+          <w:b/>
+          <w:bCs/>
+        </w:rPr>
+        <w:t xml:space="preserve">THIS IS IMPORTANT. If someone has dropped out of an activity we previously input </w:t>
+      </w:r>
+      <w:r>
+        <w:rPr>
+          <w:b/>
+          <w:bCs/>
+        </w:rPr>
+        <w:lastRenderedPageBreak/>
+        <w:t xml:space="preserve">them as being registered for, you have to do this in order to replace a previous value like ‘Waitlisted #1 – Pitch with Agent </w:t>
+      </w:r>
+      <w:proofErr w:type="gramStart"/>
+      <w:r>
+        <w:rPr>
+          <w:b/>
+          <w:bCs/>
+        </w:rPr>
+        <w:t>X”  to</w:t>
+      </w:r>
+      <w:proofErr w:type="gramEnd"/>
+      <w:r>
+        <w:rPr>
+          <w:b/>
+          <w:bCs/>
+        </w:rPr>
+        <w:t xml:space="preserve"> “”.</w:t>
+      </w:r>
+      <w:r>
+        <w:rPr>
+          <w:noProof/>
+        </w:rPr>
+        <w:drawing>
+          <wp:inline distT="0" distB="0" distL="0" distR="0" wp14:anchorId="6AB223EB" wp14:editId="06F9240A">
+            <wp:extent cx="5943600" cy="4381500"/>
+            <wp:effectExtent l="0" t="0" r="0" b="0"/>
+            <wp:docPr id="290907502" name="Picture 5" descr="A screenshot of a computer&#10;&#10;AI-generated content may be incorrect."/>
+            <wp:cNvGraphicFramePr>
+              <a:graphicFrameLocks xmlns:a="http://schemas.openxmlformats.org/drawingml/2006/main" noChangeAspect="1"/>
+            </wp:cNvGraphicFramePr>
+            <a:graphic xmlns:a="http://schemas.openxmlformats.org/drawingml/2006/main">
+              <a:graphicData uri="http://schemas.openxmlformats.org/drawingml/2006/picture">
+                <pic:pic xmlns:pic="http://schemas.openxmlformats.org/drawingml/2006/picture">
+                  <pic:nvPicPr>
+                    <pic:cNvPr id="290907502" name="Picture 5" descr="A screenshot of a computer&#10;&#10;AI-generated content may be incorrect."/>
+                    <pic:cNvPicPr/>
+                  </pic:nvPicPr>
+                  <pic:blipFill>
+                    <a:blip r:embed="rId9" cstate="print">
+                      <a:extLst>
+                        <a:ext uri="{28A0092B-C50C-407E-A947-70E740481C1C}">
+                          <a14:useLocalDpi xmlns:a14="http://schemas.microsoft.com/office/drawing/2010/main" val="0"/>
+                        </a:ext>
+                      </a:extLst>
+                    </a:blip>
+                    <a:stretch>
+                      <a:fillRect/>
+                    </a:stretch>
+                  </pic:blipFill>
+                  <pic:spPr>
+                    <a:xfrm>
+                      <a:off x="0" y="0"/>
+                      <a:ext cx="5943600" cy="4381500"/>
+                    </a:xfrm>
+                    <a:prstGeom prst="rect">
+                      <a:avLst/>
+                    </a:prstGeom>
+                  </pic:spPr>
+                </pic:pic>
+              </a:graphicData>
+            </a:graphic>
+          </wp:inline>
+        </w:drawing>
+      </w:r>
+    </w:p>
+    <w:p/>
+    <w:p>
+      <w:pPr>
+        <w:pStyle w:val="ListParagraph"/>
+        <w:numPr>
+          <w:ilvl w:val="0"/>
+          <w:numId w:val="1"/>
+        </w:numPr>
+      </w:pPr>
+      <w:r>
+        <w:t xml:space="preserve">Click ‘Finish import’, and you should be good to go! If, however, you were adding test emails (like doing </w:t>
+      </w:r>
+      <w:hyperlink r:id="rId10" w:history="1">
+        <w:r>
+          <w:rPr>
+            <w:rStyle w:val="Hyperlink"/>
+          </w:rPr>
+          <w:t>bhodge+1@udel.edu</w:t>
+        </w:r>
+      </w:hyperlink>
+      <w:r>
+        <w:t>), you may get this screen:</w:t>
+      </w:r>
+    </w:p>
+    <w:p>
+      <w:r>
+        <w:rPr>
+          <w:noProof/>
+        </w:rPr>
+        <w:lastRenderedPageBreak/>
+        <w:drawing>
+          <wp:inline distT="0" distB="0" distL="0" distR="0" wp14:anchorId="562EBFFC" wp14:editId="4209A484">
+            <wp:extent cx="5943600" cy="3847465"/>
+            <wp:effectExtent l="0" t="0" r="0" b="635"/>
+            <wp:docPr id="1062071805" name="Picture 6" descr="A screenshot of a computer&#10;&#10;AI-generated content may be incorrect."/>
+            <wp:cNvGraphicFramePr>
+              <a:graphicFrameLocks xmlns:a="http://schemas.openxmlformats.org/drawingml/2006/main" noChangeAspect="1"/>
+            </wp:cNvGraphicFramePr>
+            <a:graphic xmlns:a="http://schemas.openxmlformats.org/drawingml/2006/main">
+              <a:graphicData uri="http://schemas.openxmlformats.org/drawingml/2006/picture">
+                <pic:pic xmlns:pic="http://schemas.openxmlformats.org/drawingml/2006/picture">
+                  <pic:nvPicPr>
+                    <pic:cNvPr id="1062071805" name="Picture 6" descr="A screenshot of a computer&#10;&#10;AI-generated content may be incorrect."/>
+                    <pic:cNvPicPr/>
+                  </pic:nvPicPr>
+                  <pic:blipFill>
+                    <a:blip r:embed="rId11" cstate="print">
+                      <a:extLst>
+                        <a:ext uri="{28A0092B-C50C-407E-A947-70E740481C1C}">
+                          <a14:useLocalDpi xmlns:a14="http://schemas.microsoft.com/office/drawing/2010/main" val="0"/>
+                        </a:ext>
+                      </a:extLst>
+                    </a:blip>
+                    <a:stretch>
+                      <a:fillRect/>
+                    </a:stretch>
+                  </pic:blipFill>
+                  <pic:spPr>
+                    <a:xfrm>
+                      <a:off x="0" y="0"/>
+                      <a:ext cx="5943600" cy="3847465"/>
+                    </a:xfrm>
+                    <a:prstGeom prst="rect">
+                      <a:avLst/>
+                    </a:prstGeom>
+                  </pic:spPr>
+                </pic:pic>
+              </a:graphicData>
+            </a:graphic>
+          </wp:inline>
+        </w:drawing>
+      </w:r>
+    </w:p>
+    <w:p/>
+    <w:p>
+      <w:pPr>
+        <w:pStyle w:val="ListParagraph"/>
+        <w:numPr>
+          <w:ilvl w:val="0"/>
+          <w:numId w:val="1"/>
+        </w:numPr>
+      </w:pPr>
+      <w:r>
+        <w:t>If you do, click ‘Actions’, then ‘Import all’.</w:t>
+      </w:r>
+      <w:r>
+        <w:rPr>
+          <w:noProof/>
+        </w:rPr>
+        <w:drawing>
+          <wp:inline distT="0" distB="0" distL="0" distR="0" wp14:anchorId="28D95C20" wp14:editId="415DDE59">
+            <wp:extent cx="4267200" cy="2679700"/>
+            <wp:effectExtent l="0" t="0" r="0" b="0"/>
+            <wp:docPr id="200679701" name="Picture 7" descr="A screenshot of a chat&#10;&#10;AI-generated content may be incorrect."/>
+            <wp:cNvGraphicFramePr>
+              <a:graphicFrameLocks xmlns:a="http://schemas.openxmlformats.org/drawingml/2006/main" noChangeAspect="1"/>
+            </wp:cNvGraphicFramePr>
+            <a:graphic xmlns:a="http://schemas.openxmlformats.org/drawingml/2006/main">
+              <a:graphicData uri="http://schemas.openxmlformats.org/drawingml/2006/picture">
+                <pic:pic xmlns:pic="http://schemas.openxmlformats.org/drawingml/2006/picture">
+                  <pic:nvPicPr>
+                    <pic:cNvPr id="200679701" name="Picture 7" descr="A screenshot of a chat&#10;&#10;AI-generated content may be incorrect."/>
+                    <pic:cNvPicPr/>
+                  </pic:nvPicPr>
+                  <pic:blipFill>
+                    <a:blip r:embed="rId12">
+                      <a:extLst>
+                        <a:ext uri="{28A0092B-C50C-407E-A947-70E740481C1C}">
+                          <a14:useLocalDpi xmlns:a14="http://schemas.microsoft.com/office/drawing/2010/main" val="0"/>
+                        </a:ext>
+                      </a:extLst>
+                    </a:blip>
+                    <a:stretch>
+                      <a:fillRect/>
+                    </a:stretch>
+                  </pic:blipFill>
+                  <pic:spPr>
+                    <a:xfrm>
+                      <a:off x="0" y="0"/>
+                      <a:ext cx="4267200" cy="2679700"/>
+                    </a:xfrm>
+                    <a:prstGeom prst="rect">
+                      <a:avLst/>
+                    </a:prstGeom>
+                  </pic:spPr>
+                </pic:pic>
+              </a:graphicData>
+            </a:graphic>
+          </wp:inline>
+        </w:drawing>
+      </w:r>
+    </w:p>
+    <w:p/>
+    <w:p>
+      <w:pPr>
+        <w:pStyle w:val="ListParagraph"/>
+        <w:numPr>
+          <w:ilvl w:val="0"/>
+          <w:numId w:val="1"/>
+        </w:numPr>
+      </w:pPr>
+      <w:r>
+        <w:t>That’s it! Your subscribers have all been updated.</w:t>
+      </w:r>
+    </w:p>
+    <w:p>
+      <w:pPr>
+        <w:pStyle w:val="ListParagraph"/>
+      </w:pPr>
+    </w:p>
+    <w:p/>
+    <w:p/>
+    <w:p/>
+    <w:p/>
+    <w:p>
+      <w:r>
+        <w:lastRenderedPageBreak/>
+        <w:t>NOTE: If you want to update only a SINGLE subscriber</w:t>
+      </w:r>
+      <w:r>
+        <w:t>: Do the same as above, except first update</w:t>
+      </w:r>
+      <w:r>
+        <w:t xml:space="preserve"> any changed fields in</w:t>
+      </w:r>
+      <w:r>
+        <w:t xml:space="preserve"> the </w:t>
+      </w:r>
+      <w:r>
+        <w:t>MailerLite_update_</w:t>
+      </w:r>
+      <w:r>
+        <w:t>all_</w:t>
+      </w:r>
+      <w:r>
+        <w:t xml:space="preserve">custom_fields_{MM-DD-YYYY}.csv </w:t>
+      </w:r>
+      <w:r>
+        <w:t xml:space="preserve">file, and then reupload. It’ll only change values for people with changed values, so you should just see a single subscriber changed afterwards. </w:t>
+      </w:r>
+    </w:p>
+    <w:p/>
+    <w:p>
+      <w:pPr>
+        <w:rPr>
+          <w:rFonts w:ascii="Inter" w:eastAsia="Times New Roman" w:hAnsi="Inter" w:cs="Times New Roman"/>
+          <w:color w:val="000000"/>
+          <w:kern w:val="0"/>
+          <w14:ligatures w14:val="none"/>
+        </w:rPr>
+      </w:pPr>
+      <w:r>
+        <w:t>*** Make sure to select</w:t>
+      </w:r>
+      <w:r>
+        <w:t>:</w:t>
+      </w:r>
+    </w:p>
+    <w:p>
+      <w:r>
+        <w:rPr>
+          <w:rFonts w:ascii="Times New Roman" w:eastAsia="Times New Roman" w:hAnsi="Times New Roman" w:cs="Times New Roman"/>
+          <w:spacing w:val="6"/>
+          <w:kern w:val="0"/>
+          <w:bdr w:val="single" w:sz="2" w:space="0" w:color="E5E7EB" w:frame="1"/>
+          <w14:ligatures w14:val="none"/>
+        </w:rPr>
+        <w:t>Yes, update my fields with empty data (this can override any fields with information)</w:t>
+      </w:r>
+    </w:p>
     <w:p/>
     <w:sectPr>
       <w:pgSz w:w="12240" w:h="15840"/>
@@ -1081,6 +1653,34 @@
       <w:spacing w:val="5"/>
     </w:rPr>
   </w:style>
+  <w:style w:type="character" w:styleId="Hyperlink">
+    <w:name w:val="Hyperlink"/>
+    <w:basedOn w:val="DefaultParagraphFont"/>
+    <w:uiPriority w:val="99"/>
+    <w:unhideWhenUsed/>
+    <w:rsid w:val="00463BC5"/>
+    <w:rPr>
+      <w:color w:val="467886" w:themeColor="hyperlink"/>
+      <w:u w:val="single"/>
+    </w:rPr>
+  </w:style>
+  <w:style w:type="character" w:styleId="UnresolvedMention">
+    <w:name w:val="Unresolved Mention"/>
+    <w:basedOn w:val="DefaultParagraphFont"/>
+    <w:uiPriority w:val="99"/>
+    <w:semiHidden/>
+    <w:unhideWhenUsed/>
+    <w:rsid w:val="00463BC5"/>
+    <w:rPr>
+      <w:color w:val="605E5C"/>
+      <w:shd w:val="clear" w:color="auto" w:fill="E1DFDD"/>
+    </w:rPr>
+  </w:style>
+  <w:style w:type="character" w:customStyle="1" w:styleId="block">
+    <w:name w:val="block"/>
+    <w:basedOn w:val="DefaultParagraphFont"/>
+    <w:rsid w:val="003746A7"/>
+  </w:style>
 </w:styles>
 </file>
 

</xml_diff>